<commit_message>
Correct pipeline install logic error in Design Diagrams
</commit_message>
<xml_diff>
--- a/doc/Exception Design.docx
+++ b/doc/Exception Design.docx
@@ -41,11 +41,6 @@
       </w:r>
     </w:p>
     <w:p>
-      <w:pPr>
-        <w:rPr>
-          <w:rFonts w:hint="eastAsia"/>
-        </w:rPr>
-      </w:pPr>
       <w:r>
         <w:rPr>
           <w:rFonts w:hint="eastAsia"/>
@@ -90,9 +85,6 @@
     <w:p>
       <w:pPr>
         <w:pStyle w:val="2"/>
-        <w:rPr>
-          <w:rFonts w:hint="eastAsia"/>
-        </w:rPr>
       </w:pPr>
       <w:r>
         <w:rPr>
@@ -520,9 +512,6 @@
             <w:pPr>
               <w:pStyle w:val="a5"/>
               <w:ind w:firstLineChars="0" w:firstLine="0"/>
-              <w:rPr>
-                <w:rFonts w:hint="eastAsia"/>
-              </w:rPr>
             </w:pPr>
             <w:r>
               <w:rPr>
@@ -543,9 +532,6 @@
             <w:pPr>
               <w:pStyle w:val="a5"/>
               <w:ind w:firstLineChars="0" w:firstLine="0"/>
-              <w:rPr>
-                <w:rFonts w:hint="eastAsia"/>
-              </w:rPr>
             </w:pPr>
             <w:r>
               <w:rPr>
@@ -586,9 +572,6 @@
             <w:pPr>
               <w:pStyle w:val="a5"/>
               <w:ind w:firstLineChars="0" w:firstLine="0"/>
-              <w:rPr>
-                <w:rFonts w:hint="eastAsia"/>
-              </w:rPr>
             </w:pPr>
             <w:r>
               <w:rPr>
@@ -611,18 +594,9 @@
             <w:pPr>
               <w:pStyle w:val="a5"/>
               <w:ind w:firstLineChars="0" w:firstLine="0"/>
-              <w:rPr>
-                <w:rFonts w:hint="eastAsia"/>
-              </w:rPr>
-            </w:pPr>
-            <w:r>
-              <w:rPr>
-                <w:rFonts w:hint="eastAsia"/>
-              </w:rPr>
-              <w:t>(</w:t>
-            </w:r>
-            <w:r>
-              <w:t>Reserved)</w:t>
+            </w:pPr>
+            <w:r>
+              <w:t>Invalid Operation</w:t>
             </w:r>
           </w:p>
         </w:tc>
@@ -634,18 +608,9 @@
             <w:pPr>
               <w:pStyle w:val="a5"/>
               <w:ind w:firstLineChars="0" w:firstLine="0"/>
-              <w:rPr>
-                <w:rFonts w:hint="eastAsia"/>
-              </w:rPr>
-            </w:pPr>
-            <w:r>
-              <w:rPr>
-                <w:rFonts w:hint="eastAsia"/>
-              </w:rPr>
-              <w:t>(</w:t>
-            </w:r>
-            <w:r>
-              <w:t>N/A)</w:t>
+            </w:pPr>
+            <w:r>
+              <w:t>Fault</w:t>
             </w:r>
           </w:p>
         </w:tc>
@@ -659,13 +624,7 @@
               <w:ind w:firstLineChars="0" w:firstLine="0"/>
             </w:pPr>
             <w:r>
-              <w:rPr>
-                <w:rFonts w:hint="eastAsia"/>
-              </w:rPr>
-              <w:t>(</w:t>
-            </w:r>
-            <w:r>
-              <w:t>N/A)</w:t>
+              <w:t>EX-Stage</w:t>
             </w:r>
           </w:p>
         </w:tc>
@@ -677,9 +636,6 @@
             <w:pPr>
               <w:pStyle w:val="a5"/>
               <w:ind w:firstLineChars="0" w:firstLine="0"/>
-              <w:rPr>
-                <w:rFonts w:hint="eastAsia"/>
-              </w:rPr>
             </w:pPr>
             <w:r>
               <w:rPr>
@@ -702,9 +658,6 @@
             <w:pPr>
               <w:pStyle w:val="a5"/>
               <w:ind w:firstLineChars="0" w:firstLine="0"/>
-              <w:rPr>
-                <w:rFonts w:hint="eastAsia"/>
-              </w:rPr>
             </w:pPr>
             <w:r>
               <w:t>External Interrupt</w:t>
@@ -719,9 +672,6 @@
             <w:pPr>
               <w:pStyle w:val="a5"/>
               <w:ind w:firstLineChars="0" w:firstLine="0"/>
-              <w:rPr>
-                <w:rFonts w:hint="eastAsia"/>
-              </w:rPr>
             </w:pPr>
             <w:r>
               <w:rPr>
@@ -742,9 +692,6 @@
             <w:pPr>
               <w:pStyle w:val="a5"/>
               <w:ind w:firstLineChars="0" w:firstLine="0"/>
-              <w:rPr>
-                <w:rFonts w:hint="eastAsia"/>
-              </w:rPr>
             </w:pPr>
             <w:r>
               <w:rPr>
@@ -765,9 +712,6 @@
             <w:pPr>
               <w:pStyle w:val="a5"/>
               <w:ind w:firstLineChars="0" w:firstLine="0"/>
-              <w:rPr>
-                <w:rFonts w:hint="eastAsia"/>
-              </w:rPr>
             </w:pPr>
             <w:r>
               <w:rPr>
@@ -790,9 +734,6 @@
             <w:pPr>
               <w:pStyle w:val="a5"/>
               <w:ind w:firstLineChars="0" w:firstLine="0"/>
-              <w:rPr>
-                <w:rFonts w:hint="eastAsia"/>
-              </w:rPr>
             </w:pPr>
             <w:r>
               <w:rPr>
@@ -813,9 +754,6 @@
             <w:pPr>
               <w:pStyle w:val="a5"/>
               <w:ind w:firstLineChars="0" w:firstLine="0"/>
-              <w:rPr>
-                <w:rFonts w:hint="eastAsia"/>
-              </w:rPr>
             </w:pPr>
             <w:r>
               <w:rPr>
@@ -824,10 +762,7 @@
               <w:t>(</w:t>
             </w:r>
             <w:r>
-              <w:t>N/A</w:t>
-            </w:r>
-            <w:r>
-              <w:t>)</w:t>
+              <w:t>N/A)</w:t>
             </w:r>
           </w:p>
         </w:tc>
@@ -839,9 +774,6 @@
             <w:pPr>
               <w:pStyle w:val="a5"/>
               <w:ind w:firstLineChars="0" w:firstLine="0"/>
-              <w:rPr>
-                <w:rFonts w:hint="eastAsia"/>
-              </w:rPr>
             </w:pPr>
             <w:r>
               <w:rPr>
@@ -862,9 +794,6 @@
             <w:pPr>
               <w:pStyle w:val="a5"/>
               <w:ind w:firstLineChars="0" w:firstLine="0"/>
-              <w:rPr>
-                <w:rFonts w:hint="eastAsia"/>
-              </w:rPr>
             </w:pPr>
             <w:r>
               <w:rPr>
@@ -884,9 +813,6 @@
         <w:pStyle w:val="a5"/>
         <w:spacing w:beforeLines="50" w:before="156"/>
         <w:ind w:left="425" w:firstLineChars="0" w:firstLine="0"/>
-        <w:rPr>
-          <w:rFonts w:hint="eastAsia"/>
-        </w:rPr>
       </w:pPr>
       <w:r>
         <w:rPr>
@@ -901,43 +827,91 @@
         <w:t xml:space="preserve"> </w:t>
       </w:r>
       <w:r>
-        <w:t xml:space="preserve">The </w:t>
-      </w:r>
-      <w:r>
-        <w:t>MSB</w:t>
+        <w:t>The MSBs of exception vectors</w:t>
+      </w:r>
+      <w:r>
+        <w:t xml:space="preserve"> indicate </w:t>
+      </w:r>
+      <w:r>
+        <w:t xml:space="preserve">that </w:t>
+      </w:r>
+      <w:r>
+        <w:t xml:space="preserve">the Supervisor bit will be set when </w:t>
+      </w:r>
+      <w:r>
+        <w:t>executing</w:t>
+      </w:r>
+      <w:r>
+        <w:t xml:space="preserve"> the exception </w:t>
+      </w:r>
+      <w:r>
+        <w:t>handler</w:t>
       </w:r>
       <w:r>
         <w:t>s</w:t>
       </w:r>
       <w:r>
-        <w:t xml:space="preserve"> of exception vector</w:t>
-      </w:r>
-      <w:r>
-        <w:t>s</w:t>
-      </w:r>
-      <w:r>
-        <w:t xml:space="preserve"> indicate </w:t>
-      </w:r>
-      <w:r>
-        <w:t xml:space="preserve">that </w:t>
-      </w:r>
-      <w:r>
-        <w:t xml:space="preserve">the Supervisor bit will be set when </w:t>
-      </w:r>
-      <w:r>
-        <w:t>executing</w:t>
-      </w:r>
-      <w:r>
-        <w:t xml:space="preserve"> the exception </w:t>
-      </w:r>
-      <w:r>
-        <w:t>handler</w:t>
-      </w:r>
-      <w:r>
-        <w:t>s</w:t>
-      </w:r>
-      <w:r>
         <w:t>.</w:t>
+      </w:r>
+    </w:p>
+    <w:p>
+      <w:pPr>
+        <w:pStyle w:val="2"/>
+      </w:pPr>
+      <w:r>
+        <w:rPr>
+          <w:rFonts w:hint="eastAsia"/>
+        </w:rPr>
+        <w:t>I</w:t>
+      </w:r>
+      <w:r>
+        <w:t>nterrupt Enable &amp; Disable</w:t>
+      </w:r>
+    </w:p>
+    <w:p>
+      <w:r>
+        <w:rPr>
+          <w:rFonts w:hint="eastAsia"/>
+        </w:rPr>
+        <w:t>A</w:t>
+      </w:r>
+      <w:r>
+        <w:t>ll interrupts except Reset are disabled while executing the exception handler, i.e. in Supervisor mode.</w:t>
+      </w:r>
+    </w:p>
+    <w:p>
+      <w:pPr>
+        <w:pStyle w:val="2"/>
+        <w:rPr>
+          <w:color w:val="AEAAAA" w:themeColor="background2" w:themeShade="BF"/>
+        </w:rPr>
+      </w:pPr>
+      <w:r>
+        <w:rPr>
+          <w:rFonts w:hint="eastAsia"/>
+          <w:color w:val="AEAAAA" w:themeColor="background2" w:themeShade="BF"/>
+        </w:rPr>
+        <w:t>D</w:t>
+      </w:r>
+      <w:r>
+        <w:rPr>
+          <w:color w:val="AEAAAA" w:themeColor="background2" w:themeShade="BF"/>
+        </w:rPr>
+        <w:t>ouble Fault</w:t>
+      </w:r>
+    </w:p>
+    <w:p>
+      <w:pPr>
+        <w:rPr>
+          <w:rFonts w:hint="eastAsia"/>
+          <w:color w:val="AEAAAA" w:themeColor="background2" w:themeShade="BF"/>
+        </w:rPr>
+      </w:pPr>
+      <w:r>
+        <w:rPr>
+          <w:color w:val="AEAAAA" w:themeColor="background2" w:themeShade="BF"/>
+        </w:rPr>
+        <w:t>If another fault occurs while executing the fault handler, the processor will halt.</w:t>
       </w:r>
     </w:p>
     <w:p>
@@ -945,36 +919,8 @@
         <w:pStyle w:val="1"/>
       </w:pPr>
       <w:r>
+        <w:lastRenderedPageBreak/>
         <w:t>Implementation Details</w:t>
-      </w:r>
-    </w:p>
-    <w:p>
-      <w:r>
-        <w:rPr>
-          <w:rFonts w:hint="eastAsia"/>
-        </w:rPr>
-        <w:t>W</w:t>
-      </w:r>
-      <w:r>
-        <w:t>hen a</w:t>
-      </w:r>
-      <w:r>
-        <w:t xml:space="preserve"> trap or fault</w:t>
-      </w:r>
-      <w:r>
-        <w:t xml:space="preserve"> occurs, </w:t>
-      </w:r>
-      <w:r>
-        <w:t xml:space="preserve">cancel the instruction which has caused the exception and the later instructions in the pipeline, set the exception status, and jump to exception handler. When an interrupt occurs, </w:t>
-      </w:r>
-      <w:r>
-        <w:t xml:space="preserve">cancel </w:t>
-      </w:r>
-      <w:r>
-        <w:t>the instructions prior to MX-Stage</w:t>
-      </w:r>
-      <w:r>
-        <w:t>, set the exception status, and jump to exception handler.</w:t>
       </w:r>
     </w:p>
     <w:p>
@@ -992,11 +938,6 @@
       </w:r>
     </w:p>
     <w:p>
-      <w:pPr>
-        <w:rPr>
-          <w:rFonts w:hint="eastAsia"/>
-        </w:rPr>
-      </w:pPr>
       <w:r>
         <w:rPr>
           <w:rFonts w:hint="eastAsia"/>
@@ -1025,6 +966,7 @@
       <w:r>
         <w:t>ExcAddr</w:t>
       </w:r>
+      <w:proofErr w:type="spellEnd"/>
       <w:r>
         <w:t xml:space="preserve"> </w:t>
       </w:r>
@@ -1032,11 +974,7 @@
         <w:t>=</w:t>
       </w:r>
       <w:r>
-        <w:t xml:space="preserve"> </w:t>
-      </w:r>
-      <w:proofErr w:type="spellEnd"/>
-      <w:r>
-        <w:t>reset exception vector</w:t>
+        <w:t xml:space="preserve"> reset exception vector</w:t>
       </w:r>
       <w:r>
         <w:rPr>
@@ -1054,6 +992,15 @@
       <w:proofErr w:type="spellEnd"/>
       <w:r>
         <w:t xml:space="preserve"> as next PC value.</w:t>
+      </w:r>
+      <w:r>
+        <w:t xml:space="preserve"> Synchronization of external RST signal is </w:t>
+      </w:r>
+      <w:r>
+        <w:t>necessary</w:t>
+      </w:r>
+      <w:r>
+        <w:t>.</w:t>
       </w:r>
     </w:p>
     <w:p>
@@ -1064,7 +1011,6 @@
         <w:rPr>
           <w:rFonts w:hint="eastAsia"/>
         </w:rPr>
-        <w:lastRenderedPageBreak/>
         <w:t>T</w:t>
       </w:r>
       <w:r>
@@ -1072,11 +1018,15 @@
       </w:r>
     </w:p>
     <w:p>
-      <w:pPr>
+      <w:r>
         <w:rPr>
           <w:rFonts w:hint="eastAsia"/>
         </w:rPr>
-      </w:pPr>
+        <w:t>W</w:t>
+      </w:r>
+      <w:r>
+        <w:t>hen a trap or fault occurs, cancel the instruction which has caused the exception and the later instructions in the pipeline, set the exception status, and jump to exception handler.</w:t>
+      </w:r>
     </w:p>
     <w:p>
       <w:pPr>
@@ -1093,11 +1043,11 @@
       </w:r>
     </w:p>
     <w:p>
-      <w:pPr>
-        <w:rPr>
-          <w:rFonts w:hint="eastAsia"/>
-        </w:rPr>
-      </w:pPr>
+      <w:r>
+        <w:t>When an interrupt occurs, cancel the instructions later than MX-Stage, set the exception status, and jump to exception handler.</w:t>
+      </w:r>
+    </w:p>
+    <w:p>
       <w:bookmarkStart w:id="0" w:name="_GoBack"/>
       <w:bookmarkEnd w:id="0"/>
     </w:p>
@@ -1221,6 +1171,12 @@
     <w:abstractNumId w:val="0"/>
   </w:num>
   <w:num w:numId="5">
+    <w:abstractNumId w:val="0"/>
+  </w:num>
+  <w:num w:numId="6">
+    <w:abstractNumId w:val="0"/>
+  </w:num>
+  <w:num w:numId="7">
     <w:abstractNumId w:val="0"/>
   </w:num>
 </w:numbering>

</xml_diff>